<commit_message>
Updated doc for Helper class file
Updated doc for Helper class file
</commit_message>
<xml_diff>
--- a/SmartTarget_Fredhopper_Installation_Guide-Generic.docx
+++ b/SmartTarget_Fredhopper_Installation_Guide-Generic.docx
@@ -10481,22 +10481,75 @@
     </w:p>
     <w:p>
       <w:pPr>
+        <w:pStyle w:val="ListParagraph"/>
+        <w:numPr>
+          <w:ilvl w:val="0"/>
+          <w:numId w:val="20"/>
+        </w:numPr>
         <w:spacing w:before="100" w:beforeAutospacing="1" w:after="100" w:afterAutospacing="1" w:line="240" w:lineRule="auto"/>
-        <w:rPr>
-          <w:rFonts w:ascii="Times New Roman" w:eastAsia="Times New Roman" w:hAnsi="Times New Roman" w:cs="Times New Roman"/>
-          <w:sz w:val="24"/>
-          <w:szCs w:val="24"/>
-          <w:lang w:eastAsia="en-IN"/>
-        </w:rPr>
-      </w:pPr>
-      <w:r>
-        <w:rPr>
-          <w:rFonts w:ascii="Times New Roman" w:eastAsia="Times New Roman" w:hAnsi="Times New Roman" w:cs="Times New Roman"/>
-          <w:sz w:val="24"/>
-          <w:szCs w:val="24"/>
-          <w:lang w:eastAsia="en-IN"/>
-        </w:rPr>
-        <w:t>As of now we have used pre-existing Page with PT, CT (As Dynamic) and Component. Below is the details for Page used:-</w:t>
+        <w:ind w:left="0"/>
+        <w:rPr>
+          <w:rFonts w:ascii="Times New Roman" w:eastAsia="Times New Roman" w:hAnsi="Times New Roman" w:cs="Times New Roman"/>
+          <w:sz w:val="24"/>
+          <w:szCs w:val="24"/>
+          <w:lang w:eastAsia="en-IN"/>
+        </w:rPr>
+      </w:pPr>
+      <w:r>
+        <w:rPr>
+          <w:rFonts w:ascii="Times New Roman" w:eastAsia="Times New Roman" w:hAnsi="Times New Roman" w:cs="Times New Roman"/>
+          <w:sz w:val="24"/>
+          <w:szCs w:val="24"/>
+          <w:lang w:eastAsia="en-IN"/>
+        </w:rPr>
+        <w:t xml:space="preserve">First we will cover the CMS part then we will look into the MVC project for completing the task. Below are the steps </w:t>
+      </w:r>
+      <w:r>
+        <w:rPr>
+          <w:rFonts w:ascii="Times New Roman" w:eastAsia="Times New Roman" w:hAnsi="Times New Roman" w:cs="Times New Roman"/>
+          <w:sz w:val="24"/>
+          <w:szCs w:val="24"/>
+          <w:lang w:eastAsia="en-IN"/>
+        </w:rPr>
+        <w:t>related to creating components, CTs, PTs and Promotions in CMS.</w:t>
+      </w:r>
+    </w:p>
+    <w:p>
+      <w:pPr>
+        <w:spacing w:before="100" w:beforeAutospacing="1" w:after="100" w:afterAutospacing="1" w:line="240" w:lineRule="auto"/>
+        <w:rPr>
+          <w:rFonts w:ascii="Times New Roman" w:eastAsia="Times New Roman" w:hAnsi="Times New Roman" w:cs="Times New Roman"/>
+          <w:sz w:val="24"/>
+          <w:szCs w:val="24"/>
+          <w:lang w:eastAsia="en-IN"/>
+        </w:rPr>
+      </w:pPr>
+      <w:r>
+        <w:rPr>
+          <w:rFonts w:ascii="Times New Roman" w:eastAsia="Times New Roman" w:hAnsi="Times New Roman" w:cs="Times New Roman"/>
+          <w:sz w:val="24"/>
+          <w:szCs w:val="24"/>
+          <w:lang w:eastAsia="en-IN"/>
+        </w:rPr>
+        <w:t xml:space="preserve">As of now we have used pre-existing Page with PT, CT (As Dynamic) and Component. Below </w:t>
+      </w:r>
+      <w:r>
+        <w:rPr>
+          <w:rFonts w:ascii="Times New Roman" w:eastAsia="Times New Roman" w:hAnsi="Times New Roman" w:cs="Times New Roman"/>
+          <w:sz w:val="24"/>
+          <w:szCs w:val="24"/>
+          <w:lang w:eastAsia="en-IN"/>
+        </w:rPr>
+        <w:t>are the details</w:t>
+      </w:r>
+      <w:r>
+        <w:rPr>
+          <w:rFonts w:ascii="Times New Roman" w:eastAsia="Times New Roman" w:hAnsi="Times New Roman" w:cs="Times New Roman"/>
+          <w:sz w:val="24"/>
+          <w:szCs w:val="24"/>
+          <w:lang w:eastAsia="en-IN"/>
+        </w:rPr>
+        <w:t xml:space="preserve"> for Page used:-</w:t>
       </w:r>
     </w:p>
     <w:p>
@@ -10516,7 +10569,25 @@
           <w:szCs w:val="24"/>
           <w:lang w:eastAsia="en-IN"/>
         </w:rPr>
-        <w:t xml:space="preserve">Page Name :- </w:t>
+        <w:t xml:space="preserve">Page </w:t>
+      </w:r>
+      <w:r>
+        <w:rPr>
+          <w:rFonts w:ascii="Times New Roman" w:eastAsia="Times New Roman" w:hAnsi="Times New Roman" w:cs="Times New Roman"/>
+          <w:sz w:val="24"/>
+          <w:szCs w:val="24"/>
+          <w:lang w:eastAsia="en-IN"/>
+        </w:rPr>
+        <w:t>Name: -</w:t>
+      </w:r>
+      <w:r>
+        <w:rPr>
+          <w:rFonts w:ascii="Times New Roman" w:eastAsia="Times New Roman" w:hAnsi="Times New Roman" w:cs="Times New Roman"/>
+          <w:sz w:val="24"/>
+          <w:szCs w:val="24"/>
+          <w:lang w:eastAsia="en-IN"/>
+        </w:rPr>
+        <w:t xml:space="preserve"> </w:t>
       </w:r>
       <w:r>
         <w:rPr>
@@ -10550,7 +10621,25 @@
           <w:szCs w:val="24"/>
           <w:lang w:eastAsia="en-IN"/>
         </w:rPr>
-        <w:t xml:space="preserve">File Name :- </w:t>
+        <w:t xml:space="preserve">File </w:t>
+      </w:r>
+      <w:r>
+        <w:rPr>
+          <w:rFonts w:ascii="Times New Roman" w:eastAsia="Times New Roman" w:hAnsi="Times New Roman" w:cs="Times New Roman"/>
+          <w:sz w:val="24"/>
+          <w:szCs w:val="24"/>
+          <w:lang w:eastAsia="en-IN"/>
+        </w:rPr>
+        <w:t>Name: -</w:t>
+      </w:r>
+      <w:r>
+        <w:rPr>
+          <w:rFonts w:ascii="Times New Roman" w:eastAsia="Times New Roman" w:hAnsi="Times New Roman" w:cs="Times New Roman"/>
+          <w:sz w:val="24"/>
+          <w:szCs w:val="24"/>
+          <w:lang w:eastAsia="en-IN"/>
+        </w:rPr>
+        <w:t xml:space="preserve"> </w:t>
       </w:r>
       <w:r>
         <w:rPr>
@@ -10677,6 +10766,7 @@
           <w:sz w:val="24"/>
           <w:szCs w:val="24"/>
         </w:rPr>
+        <w:lastRenderedPageBreak/>
         <w:t>Create PT for page</w:t>
       </w:r>
     </w:p>
@@ -10697,7 +10787,6 @@
           <w:sz w:val="24"/>
           <w:szCs w:val="24"/>
         </w:rPr>
-        <w:lastRenderedPageBreak/>
         <w:drawing>
           <wp:inline distT="0" distB="0" distL="0" distR="0">
             <wp:extent cx="5937250" cy="5194300"/>
@@ -11836,432 +11925,108 @@
         <w:pStyle w:val="ListParagraph"/>
         <w:numPr>
           <w:ilvl w:val="0"/>
-          <w:numId w:val="17"/>
+          <w:numId w:val="20"/>
         </w:numPr>
         <w:spacing w:after="160" w:line="259" w:lineRule="auto"/>
-        <w:rPr>
-          <w:rFonts w:ascii="Times New Roman" w:hAnsi="Times New Roman" w:cs="Times New Roman"/>
-          <w:b/>
-          <w:sz w:val="24"/>
-          <w:szCs w:val="24"/>
-        </w:rPr>
-      </w:pPr>
-      <w:r>
-        <w:rPr>
-          <w:rFonts w:ascii="Times New Roman" w:hAnsi="Times New Roman" w:cs="Times New Roman"/>
-          <w:b/>
-          <w:sz w:val="24"/>
-          <w:szCs w:val="24"/>
-        </w:rPr>
-        <w:t xml:space="preserve">Use of Helper class:- </w:t>
-      </w:r>
-      <w:r>
-        <w:rPr>
-          <w:rFonts w:ascii="Times New Roman" w:hAnsi="Times New Roman" w:cs="Times New Roman"/>
-          <w:sz w:val="24"/>
-          <w:szCs w:val="24"/>
-        </w:rPr>
-        <w:t>You will have to create a helper class for retrieving promotions from Fredhopper in case of DD4T application. I have attached the class file as well.</w:t>
-      </w:r>
-    </w:p>
-    <w:p/>
-    <w:p>
-      <w:pPr>
-        <w:spacing w:before="100" w:beforeAutospacing="1" w:after="100" w:afterAutospacing="1" w:line="240" w:lineRule="auto"/>
-        <w:rPr>
-          <w:rFonts w:ascii="Times New Roman" w:eastAsia="Times New Roman" w:hAnsi="Times New Roman" w:cs="Times New Roman"/>
-          <w:sz w:val="24"/>
-          <w:szCs w:val="24"/>
-          <w:lang w:eastAsia="en-IN"/>
-        </w:rPr>
-      </w:pPr>
-    </w:p>
-    <w:p>
-      <w:pPr>
-        <w:spacing w:before="100" w:beforeAutospacing="1" w:after="100" w:afterAutospacing="1" w:line="240" w:lineRule="auto"/>
-        <w:rPr>
-          <w:rFonts w:ascii="Times New Roman" w:eastAsia="Times New Roman" w:hAnsi="Times New Roman" w:cs="Times New Roman"/>
-          <w:b/>
-          <w:sz w:val="24"/>
-          <w:szCs w:val="24"/>
-          <w:u w:val="single"/>
-          <w:lang w:eastAsia="en-IN"/>
-        </w:rPr>
-      </w:pPr>
-    </w:p>
-    <w:p>
-      <w:pPr>
-        <w:spacing w:before="100" w:beforeAutospacing="1" w:after="100" w:afterAutospacing="1" w:line="240" w:lineRule="auto"/>
-        <w:rPr>
-          <w:rFonts w:ascii="Times New Roman" w:eastAsia="Times New Roman" w:hAnsi="Times New Roman" w:cs="Times New Roman"/>
-          <w:b/>
-          <w:sz w:val="24"/>
-          <w:szCs w:val="24"/>
-          <w:u w:val="single"/>
-          <w:lang w:eastAsia="en-IN"/>
-        </w:rPr>
-      </w:pPr>
-    </w:p>
-    <w:p>
-      <w:pPr>
-        <w:spacing w:before="100" w:beforeAutospacing="1" w:after="100" w:afterAutospacing="1" w:line="240" w:lineRule="auto"/>
-        <w:rPr>
-          <w:rFonts w:ascii="Times New Roman" w:eastAsia="Times New Roman" w:hAnsi="Times New Roman" w:cs="Times New Roman"/>
-          <w:b/>
-          <w:sz w:val="24"/>
-          <w:szCs w:val="24"/>
-          <w:u w:val="single"/>
-          <w:lang w:eastAsia="en-IN"/>
-        </w:rPr>
-      </w:pPr>
-    </w:p>
-    <w:p>
-      <w:pPr>
-        <w:spacing w:before="100" w:beforeAutospacing="1" w:after="100" w:afterAutospacing="1" w:line="240" w:lineRule="auto"/>
-        <w:rPr>
-          <w:rFonts w:ascii="Times New Roman" w:eastAsia="Times New Roman" w:hAnsi="Times New Roman" w:cs="Times New Roman"/>
-          <w:b/>
-          <w:sz w:val="24"/>
-          <w:szCs w:val="24"/>
-          <w:u w:val="single"/>
-          <w:lang w:eastAsia="en-IN"/>
-        </w:rPr>
-      </w:pPr>
-    </w:p>
-    <w:p>
-      <w:pPr>
-        <w:spacing w:before="100" w:beforeAutospacing="1" w:after="100" w:afterAutospacing="1" w:line="240" w:lineRule="auto"/>
-        <w:rPr>
-          <w:rFonts w:ascii="Times New Roman" w:eastAsia="Times New Roman" w:hAnsi="Times New Roman" w:cs="Times New Roman"/>
-          <w:b/>
-          <w:sz w:val="24"/>
-          <w:szCs w:val="24"/>
-          <w:u w:val="single"/>
-          <w:lang w:eastAsia="en-IN"/>
-        </w:rPr>
-      </w:pPr>
-    </w:p>
-    <w:p>
-      <w:pPr>
-        <w:spacing w:before="100" w:beforeAutospacing="1" w:after="100" w:afterAutospacing="1" w:line="240" w:lineRule="auto"/>
-        <w:rPr>
-          <w:rFonts w:ascii="Times New Roman" w:eastAsia="Times New Roman" w:hAnsi="Times New Roman" w:cs="Times New Roman"/>
-          <w:b/>
-          <w:sz w:val="24"/>
-          <w:szCs w:val="24"/>
-          <w:u w:val="single"/>
-          <w:lang w:eastAsia="en-IN"/>
-        </w:rPr>
-      </w:pPr>
-    </w:p>
-    <w:p>
-      <w:pPr>
-        <w:spacing w:before="100" w:beforeAutospacing="1" w:after="100" w:afterAutospacing="1" w:line="240" w:lineRule="auto"/>
-        <w:rPr>
-          <w:rFonts w:ascii="Times New Roman" w:eastAsia="Times New Roman" w:hAnsi="Times New Roman" w:cs="Times New Roman"/>
-          <w:b/>
-          <w:sz w:val="24"/>
-          <w:szCs w:val="24"/>
-          <w:u w:val="single"/>
-          <w:lang w:eastAsia="en-IN"/>
-        </w:rPr>
-      </w:pPr>
-    </w:p>
-    <w:p>
-      <w:pPr>
-        <w:spacing w:before="100" w:beforeAutospacing="1" w:after="100" w:afterAutospacing="1" w:line="240" w:lineRule="auto"/>
-        <w:rPr>
-          <w:rFonts w:ascii="Times New Roman" w:eastAsia="Times New Roman" w:hAnsi="Times New Roman" w:cs="Times New Roman"/>
-          <w:b/>
-          <w:sz w:val="24"/>
-          <w:szCs w:val="24"/>
-          <w:u w:val="single"/>
-          <w:lang w:eastAsia="en-IN"/>
-        </w:rPr>
-      </w:pPr>
-    </w:p>
-    <w:p>
-      <w:pPr>
-        <w:spacing w:before="100" w:beforeAutospacing="1" w:after="100" w:afterAutospacing="1" w:line="240" w:lineRule="auto"/>
-        <w:rPr>
-          <w:rFonts w:ascii="Times New Roman" w:eastAsia="Times New Roman" w:hAnsi="Times New Roman" w:cs="Times New Roman"/>
-          <w:b/>
-          <w:sz w:val="24"/>
-          <w:szCs w:val="24"/>
-          <w:u w:val="single"/>
-          <w:lang w:eastAsia="en-IN"/>
-        </w:rPr>
-      </w:pPr>
-    </w:p>
-    <w:p>
-      <w:pPr>
-        <w:spacing w:before="100" w:beforeAutospacing="1" w:after="100" w:afterAutospacing="1" w:line="240" w:lineRule="auto"/>
-        <w:rPr>
-          <w:rFonts w:ascii="Times New Roman" w:eastAsia="Times New Roman" w:hAnsi="Times New Roman" w:cs="Times New Roman"/>
-          <w:b/>
-          <w:sz w:val="24"/>
-          <w:szCs w:val="24"/>
-          <w:u w:val="single"/>
-          <w:lang w:eastAsia="en-IN"/>
-        </w:rPr>
-      </w:pPr>
-    </w:p>
-    <w:p>
-      <w:pPr>
-        <w:spacing w:before="100" w:beforeAutospacing="1" w:after="100" w:afterAutospacing="1" w:line="240" w:lineRule="auto"/>
-        <w:rPr>
-          <w:rFonts w:ascii="Times New Roman" w:eastAsia="Times New Roman" w:hAnsi="Times New Roman" w:cs="Times New Roman"/>
-          <w:b/>
-          <w:sz w:val="24"/>
-          <w:szCs w:val="24"/>
-          <w:u w:val="single"/>
-          <w:lang w:eastAsia="en-IN"/>
-        </w:rPr>
-      </w:pPr>
-    </w:p>
-    <w:p>
-      <w:pPr>
-        <w:spacing w:before="100" w:beforeAutospacing="1" w:after="100" w:afterAutospacing="1" w:line="240" w:lineRule="auto"/>
-        <w:rPr>
-          <w:rFonts w:ascii="Times New Roman" w:eastAsia="Times New Roman" w:hAnsi="Times New Roman" w:cs="Times New Roman"/>
-          <w:b/>
-          <w:sz w:val="24"/>
-          <w:szCs w:val="24"/>
-          <w:u w:val="single"/>
-          <w:lang w:eastAsia="en-IN"/>
-        </w:rPr>
-      </w:pPr>
-    </w:p>
-    <w:p>
-      <w:pPr>
-        <w:spacing w:before="100" w:beforeAutospacing="1" w:after="100" w:afterAutospacing="1" w:line="240" w:lineRule="auto"/>
-        <w:rPr>
-          <w:rFonts w:ascii="Times New Roman" w:eastAsia="Times New Roman" w:hAnsi="Times New Roman" w:cs="Times New Roman"/>
-          <w:b/>
-          <w:sz w:val="24"/>
-          <w:szCs w:val="24"/>
-          <w:u w:val="single"/>
-          <w:lang w:eastAsia="en-IN"/>
-        </w:rPr>
-      </w:pPr>
-    </w:p>
-    <w:p>
-      <w:pPr>
-        <w:spacing w:before="100" w:beforeAutospacing="1" w:after="100" w:afterAutospacing="1" w:line="240" w:lineRule="auto"/>
-        <w:rPr>
-          <w:rFonts w:ascii="Times New Roman" w:eastAsia="Times New Roman" w:hAnsi="Times New Roman" w:cs="Times New Roman"/>
-          <w:b/>
-          <w:sz w:val="24"/>
-          <w:szCs w:val="24"/>
-          <w:u w:val="single"/>
-          <w:lang w:eastAsia="en-IN"/>
-        </w:rPr>
-      </w:pPr>
-      <w:r>
-        <w:rPr>
-          <w:rFonts w:ascii="Times New Roman" w:eastAsia="Times New Roman" w:hAnsi="Times New Roman" w:cs="Times New Roman"/>
-          <w:b/>
-          <w:sz w:val="24"/>
-          <w:szCs w:val="24"/>
-          <w:highlight w:val="lightGray"/>
-          <w:u w:val="single"/>
-          <w:lang w:eastAsia="en-IN"/>
-        </w:rPr>
-        <w:lastRenderedPageBreak/>
-        <w:t>Cases</w:t>
-      </w:r>
-      <w:r>
-        <w:rPr>
-          <w:rFonts w:ascii="Times New Roman" w:eastAsia="Times New Roman" w:hAnsi="Times New Roman" w:cs="Times New Roman"/>
-          <w:b/>
-          <w:sz w:val="24"/>
-          <w:szCs w:val="24"/>
-          <w:u w:val="single"/>
-          <w:lang w:eastAsia="en-IN"/>
-        </w:rPr>
-        <w:t xml:space="preserve"> :- </w:t>
-      </w:r>
-    </w:p>
-    <w:p>
-      <w:pPr>
-        <w:spacing w:before="100" w:beforeAutospacing="1" w:after="100" w:afterAutospacing="1" w:line="240" w:lineRule="auto"/>
-        <w:rPr>
-          <w:rFonts w:ascii="Times New Roman" w:eastAsia="Times New Roman" w:hAnsi="Times New Roman" w:cs="Times New Roman"/>
-          <w:sz w:val="24"/>
-          <w:szCs w:val="24"/>
-          <w:lang w:eastAsia="en-IN"/>
-        </w:rPr>
-      </w:pPr>
-      <w:r>
-        <w:rPr>
-          <w:rFonts w:ascii="Times New Roman" w:eastAsia="Times New Roman" w:hAnsi="Times New Roman" w:cs="Times New Roman"/>
-          <w:b/>
-          <w:sz w:val="24"/>
-          <w:szCs w:val="24"/>
-          <w:u w:val="single"/>
-          <w:lang w:eastAsia="en-IN"/>
-        </w:rPr>
-        <w:t>Case 1</w:t>
-      </w:r>
-      <w:r>
-        <w:rPr>
-          <w:rFonts w:ascii="Times New Roman" w:eastAsia="Times New Roman" w:hAnsi="Times New Roman" w:cs="Times New Roman"/>
-          <w:sz w:val="24"/>
-          <w:szCs w:val="24"/>
-          <w:lang w:eastAsia="en-IN"/>
-        </w:rPr>
-        <w:t>:- If</w:t>
-      </w:r>
-      <w:r>
-        <w:rPr>
-          <w:rFonts w:ascii="Times New Roman" w:eastAsia="Times New Roman" w:hAnsi="Times New Roman" w:cs="Times New Roman"/>
-          <w:sz w:val="24"/>
-          <w:szCs w:val="24"/>
-          <w:lang w:eastAsia="en-IN"/>
-        </w:rPr>
-        <w:t xml:space="preserve"> you have different publishing server then probably you must get an error while publishing the content with SmartTarget tbb.</w:t>
-      </w:r>
-    </w:p>
-    <w:p>
-      <w:pPr>
-        <w:spacing w:before="100" w:beforeAutospacing="1" w:after="100" w:afterAutospacing="1" w:line="240" w:lineRule="auto"/>
-        <w:rPr>
-          <w:color w:val="FF0000"/>
-        </w:rPr>
-      </w:pPr>
-      <w:r>
-        <w:rPr>
-          <w:rFonts w:ascii="Times New Roman" w:eastAsia="Times New Roman" w:hAnsi="Times New Roman" w:cs="Times New Roman"/>
-          <w:b/>
-          <w:color w:val="FF0000"/>
-          <w:sz w:val="24"/>
-          <w:szCs w:val="24"/>
-          <w:lang w:eastAsia="en-IN"/>
-        </w:rPr>
-        <w:t>Error</w:t>
-      </w:r>
-      <w:r>
-        <w:rPr>
-          <w:rFonts w:ascii="Times New Roman" w:eastAsia="Times New Roman" w:hAnsi="Times New Roman" w:cs="Times New Roman"/>
-          <w:color w:val="FF0000"/>
-          <w:sz w:val="24"/>
-          <w:szCs w:val="24"/>
-          <w:lang w:eastAsia="en-IN"/>
-        </w:rPr>
-        <w:t>:-</w:t>
-      </w:r>
-      <w:r>
-        <w:rPr>
-          <w:color w:val="FF0000"/>
+        <w:ind w:left="360"/>
+        <w:rPr>
+          <w:rFonts w:ascii="Times New Roman" w:hAnsi="Times New Roman" w:cs="Times New Roman"/>
+          <w:sz w:val="24"/>
+          <w:szCs w:val="24"/>
+        </w:rPr>
+      </w:pPr>
+      <w:r>
+        <w:rPr>
+          <w:rFonts w:ascii="Times New Roman" w:hAnsi="Times New Roman" w:cs="Times New Roman"/>
+          <w:sz w:val="24"/>
+          <w:szCs w:val="24"/>
+        </w:rPr>
+        <w:t>As part of DD4T application you must have an MVC project and you have Page view and component view already in place.</w:t>
+      </w:r>
+      <w:r>
+        <w:rPr>
+          <w:rFonts w:ascii="Times New Roman" w:hAnsi="Times New Roman" w:cs="Times New Roman"/>
+          <w:sz w:val="24"/>
+          <w:szCs w:val="24"/>
         </w:rPr>
         <w:t xml:space="preserve"> </w:t>
       </w:r>
     </w:p>
     <w:p>
       <w:pPr>
-        <w:spacing w:before="100" w:beforeAutospacing="1" w:after="100" w:afterAutospacing="1" w:line="240" w:lineRule="auto"/>
-        <w:rPr>
-          <w:color w:val="FF0000"/>
-        </w:rPr>
-      </w:pPr>
-      <w:r>
-        <w:rPr>
-          <w:color w:val="FF0000"/>
-        </w:rPr>
-        <w:t>2014-03-12 11:44:32,155 ERROR DeployPipelineExecutor - Original stacktrace for transaction: tcm:0-10775-66560 com.tridion.deployer.ProcessingException: SmartTarget node not found in the componentpresentations.xml rendering metadata. Please make sure the SmartTarget publisher extension is correctly installed.</w:t>
-      </w:r>
-    </w:p>
-    <w:p>
-      <w:pPr>
-        <w:spacing w:before="100" w:beforeAutospacing="1" w:after="100" w:afterAutospacing="1" w:line="240" w:lineRule="auto"/>
-        <w:rPr>
-          <w:b/>
-          <w:color w:val="000000" w:themeColor="text1"/>
-        </w:rPr>
-      </w:pPr>
-      <w:r>
-        <w:rPr>
-          <w:b/>
-          <w:color w:val="000000" w:themeColor="text1"/>
-        </w:rPr>
-        <w:t>Solution:-</w:t>
-      </w:r>
-    </w:p>
-    <w:p>
-      <w:pPr>
-        <w:spacing w:before="100" w:beforeAutospacing="1" w:after="100" w:afterAutospacing="1" w:line="240" w:lineRule="auto"/>
-        <w:rPr>
-          <w:color w:val="000000" w:themeColor="text1"/>
-        </w:rPr>
-      </w:pPr>
-      <w:r>
-        <w:rPr>
-          <w:color w:val="000000" w:themeColor="text1"/>
-        </w:rPr>
-        <w:t xml:space="preserve">Install the </w:t>
-      </w:r>
-      <w:r>
-        <w:rPr>
-          <w:color w:val="000000" w:themeColor="text1"/>
-        </w:rPr>
-        <w:t>SmartTarget 2014 SP1</w:t>
-      </w:r>
-      <w:r>
-        <w:rPr>
-          <w:color w:val="000000" w:themeColor="text1"/>
-        </w:rPr>
-        <w:t xml:space="preserve"> </w:t>
-      </w:r>
-      <w:r>
-        <w:rPr>
-          <w:color w:val="000000" w:themeColor="text1"/>
-        </w:rPr>
-        <w:t>on the publisher server as well and restart the server when the installer prompt for this.</w:t>
-      </w:r>
-    </w:p>
-    <w:p>
-      <w:pPr>
-        <w:spacing w:before="100" w:beforeAutospacing="1" w:after="100" w:afterAutospacing="1" w:line="240" w:lineRule="auto"/>
-        <w:rPr>
-          <w:color w:val="000000" w:themeColor="text1"/>
-        </w:rPr>
-      </w:pPr>
-      <w:r>
-        <w:rPr>
-          <w:color w:val="000000" w:themeColor="text1"/>
-        </w:rPr>
-        <w:t xml:space="preserve">You can check in GAC if the publisher extension is correctly installed or not. You will be able to see </w:t>
-      </w:r>
-      <w:r>
-        <w:rPr>
-          <w:color w:val="000000" w:themeColor="text1"/>
-        </w:rPr>
-        <w:t>the below S</w:t>
-      </w:r>
-      <w:r>
-        <w:rPr>
-          <w:color w:val="000000" w:themeColor="text1"/>
-        </w:rPr>
-        <w:t>martTarget dll in GAC:-</w:t>
-      </w:r>
-    </w:p>
-    <w:p>
-      <w:pPr>
-        <w:spacing w:before="100" w:beforeAutospacing="1" w:after="100" w:afterAutospacing="1" w:line="240" w:lineRule="auto"/>
-        <w:rPr>
-          <w:color w:val="000000" w:themeColor="text1"/>
-        </w:rPr>
-      </w:pPr>
-      <w:r>
-        <w:rPr>
+        <w:pStyle w:val="ListParagraph"/>
+        <w:spacing w:after="160" w:line="259" w:lineRule="auto"/>
+        <w:ind w:left="360"/>
+        <w:rPr>
+          <w:rFonts w:ascii="Times New Roman" w:hAnsi="Times New Roman" w:cs="Times New Roman"/>
+          <w:sz w:val="24"/>
+          <w:szCs w:val="24"/>
+        </w:rPr>
+      </w:pPr>
+    </w:p>
+    <w:p>
+      <w:pPr>
+        <w:pStyle w:val="ListParagraph"/>
+        <w:spacing w:after="160" w:line="259" w:lineRule="auto"/>
+        <w:ind w:left="360"/>
+        <w:rPr>
+          <w:rFonts w:ascii="Times New Roman" w:hAnsi="Times New Roman" w:cs="Times New Roman"/>
+          <w:sz w:val="24"/>
+          <w:szCs w:val="24"/>
+        </w:rPr>
+      </w:pPr>
+      <w:r>
+        <w:rPr>
+          <w:rFonts w:ascii="Times New Roman" w:hAnsi="Times New Roman" w:cs="Times New Roman"/>
+          <w:sz w:val="24"/>
+          <w:szCs w:val="24"/>
+        </w:rPr>
+        <w:t>Below is the code snippet of the component view where we are going to render the promotion content via SmartTarget and Fredhopper.</w:t>
+      </w:r>
+      <w:r>
+        <w:rPr>
+          <w:rFonts w:ascii="Times New Roman" w:hAnsi="Times New Roman" w:cs="Times New Roman"/>
+          <w:sz w:val="24"/>
+          <w:szCs w:val="24"/>
+        </w:rPr>
+        <w:t xml:space="preserve"> You have to provide the RegionID which you will be passing in the promotion in CMS.</w:t>
+      </w:r>
+    </w:p>
+    <w:p>
+      <w:pPr>
+        <w:pStyle w:val="ListParagraph"/>
+        <w:spacing w:after="160" w:line="259" w:lineRule="auto"/>
+        <w:ind w:left="360"/>
+        <w:rPr>
+          <w:rFonts w:ascii="Times New Roman" w:hAnsi="Times New Roman" w:cs="Times New Roman"/>
+          <w:sz w:val="24"/>
+          <w:szCs w:val="24"/>
+        </w:rPr>
+      </w:pPr>
+    </w:p>
+    <w:p>
+      <w:pPr>
+        <w:pStyle w:val="ListParagraph"/>
+        <w:spacing w:after="160" w:line="259" w:lineRule="auto"/>
+        <w:ind w:left="360"/>
+        <w:rPr>
+          <w:rFonts w:ascii="Times New Roman" w:hAnsi="Times New Roman" w:cs="Times New Roman"/>
+          <w:sz w:val="24"/>
+          <w:szCs w:val="24"/>
+        </w:rPr>
+      </w:pPr>
+      <w:r>
+        <w:rPr>
+          <w:rFonts w:ascii="Times New Roman" w:hAnsi="Times New Roman" w:cs="Times New Roman"/>
           <w:noProof/>
-          <w:color w:val="000000" w:themeColor="text1"/>
+          <w:sz w:val="24"/>
+          <w:szCs w:val="24"/>
         </w:rPr>
         <w:drawing>
           <wp:inline distT="0" distB="0" distL="0" distR="0">
-            <wp:extent cx="5934075" cy="4552950"/>
-            <wp:effectExtent l="0" t="0" r="9525" b="0"/>
-            <wp:docPr id="45" name="Picture 45"/>
+            <wp:extent cx="5939790" cy="3339465"/>
+            <wp:effectExtent l="0" t="0" r="3810" b="0"/>
+            <wp:docPr id="2" name="Picture 2"/>
             <wp:cNvGraphicFramePr>
               <a:graphicFrameLocks xmlns:a="http://schemas.openxmlformats.org/drawingml/2006/main" noChangeAspect="1"/>
             </wp:cNvGraphicFramePr>
@@ -12269,7 +12034,7 @@
               <a:graphicData uri="http://schemas.openxmlformats.org/drawingml/2006/picture">
                 <pic:pic xmlns:pic="http://schemas.openxmlformats.org/drawingml/2006/picture">
                   <pic:nvPicPr>
-                    <pic:cNvPr id="0" name="Picture 1"/>
+                    <pic:cNvPr id="0" name="Picture 2"/>
                     <pic:cNvPicPr>
                       <a:picLocks noChangeAspect="1" noChangeArrowheads="1"/>
                     </pic:cNvPicPr>
@@ -12290,7 +12055,7 @@
                   <pic:spPr bwMode="auto">
                     <a:xfrm>
                       <a:off x="0" y="0"/>
-                      <a:ext cx="5934075" cy="4552950"/>
+                      <a:ext cx="5939790" cy="3339465"/>
                     </a:xfrm>
                     <a:prstGeom prst="rect">
                       <a:avLst/>
@@ -12306,6 +12071,507 @@
           </wp:inline>
         </w:drawing>
       </w:r>
+      <w:r>
+        <w:rPr>
+          <w:rFonts w:ascii="Times New Roman" w:hAnsi="Times New Roman" w:cs="Times New Roman"/>
+          <w:sz w:val="24"/>
+          <w:szCs w:val="24"/>
+        </w:rPr>
+        <w:t xml:space="preserve"> </w:t>
+      </w:r>
+    </w:p>
+    <w:p>
+      <w:pPr>
+        <w:pStyle w:val="ListParagraph"/>
+        <w:spacing w:after="160" w:line="259" w:lineRule="auto"/>
+        <w:ind w:left="0"/>
+        <w:rPr>
+          <w:rFonts w:ascii="Times New Roman" w:hAnsi="Times New Roman" w:cs="Times New Roman"/>
+          <w:b/>
+          <w:sz w:val="24"/>
+          <w:szCs w:val="24"/>
+        </w:rPr>
+      </w:pPr>
+    </w:p>
+    <w:p>
+      <w:pPr>
+        <w:pStyle w:val="ListParagraph"/>
+        <w:spacing w:after="160" w:line="259" w:lineRule="auto"/>
+        <w:ind w:left="0" w:firstLine="360"/>
+        <w:rPr>
+          <w:rFonts w:ascii="Times New Roman" w:hAnsi="Times New Roman" w:cs="Times New Roman"/>
+          <w:sz w:val="24"/>
+          <w:szCs w:val="24"/>
+        </w:rPr>
+      </w:pPr>
+      <w:r>
+        <w:rPr>
+          <w:rFonts w:ascii="Times New Roman" w:hAnsi="Times New Roman" w:cs="Times New Roman"/>
+          <w:b/>
+          <w:sz w:val="24"/>
+          <w:szCs w:val="24"/>
+        </w:rPr>
+        <w:t>Use of Helper class</w:t>
+      </w:r>
+      <w:r>
+        <w:rPr>
+          <w:rFonts w:ascii="Times New Roman" w:hAnsi="Times New Roman" w:cs="Times New Roman"/>
+          <w:b/>
+          <w:sz w:val="24"/>
+          <w:szCs w:val="24"/>
+        </w:rPr>
+        <w:t>: -</w:t>
+      </w:r>
+      <w:r>
+        <w:rPr>
+          <w:rFonts w:ascii="Times New Roman" w:hAnsi="Times New Roman" w:cs="Times New Roman"/>
+          <w:b/>
+          <w:sz w:val="24"/>
+          <w:szCs w:val="24"/>
+        </w:rPr>
+        <w:t xml:space="preserve"> </w:t>
+      </w:r>
+      <w:r>
+        <w:rPr>
+          <w:rFonts w:ascii="Times New Roman" w:hAnsi="Times New Roman" w:cs="Times New Roman"/>
+          <w:sz w:val="24"/>
+          <w:szCs w:val="24"/>
+        </w:rPr>
+        <w:t>You will have to create a helper class for retrieving promotions from Fredhopper in case of DD4T application. I have attached the class file as well.</w:t>
+      </w:r>
+      <w:r>
+        <w:rPr>
+          <w:rFonts w:ascii="Times New Roman" w:hAnsi="Times New Roman" w:cs="Times New Roman"/>
+          <w:sz w:val="24"/>
+          <w:szCs w:val="24"/>
+        </w:rPr>
+        <w:t xml:space="preserve"> Below is the </w:t>
+      </w:r>
+      <w:r>
+        <w:rPr>
+          <w:rFonts w:ascii="Times New Roman" w:hAnsi="Times New Roman" w:cs="Times New Roman"/>
+          <w:sz w:val="24"/>
+          <w:szCs w:val="24"/>
+        </w:rPr>
+        <w:lastRenderedPageBreak/>
+        <w:t>screenshot for reference. You have to pass the region name (or region ID) and your view name on which the promotion is going to be rendered.</w:t>
+      </w:r>
+    </w:p>
+    <w:p>
+      <w:pPr>
+        <w:pStyle w:val="ListParagraph"/>
+        <w:spacing w:after="160" w:line="259" w:lineRule="auto"/>
+        <w:ind w:left="0" w:firstLine="360"/>
+        <w:rPr>
+          <w:rFonts w:ascii="Times New Roman" w:hAnsi="Times New Roman" w:cs="Times New Roman"/>
+          <w:sz w:val="24"/>
+          <w:szCs w:val="24"/>
+        </w:rPr>
+      </w:pPr>
+    </w:p>
+    <w:p>
+      <w:pPr>
+        <w:pStyle w:val="ListParagraph"/>
+        <w:spacing w:after="160" w:line="259" w:lineRule="auto"/>
+        <w:ind w:left="0" w:firstLine="360"/>
+        <w:rPr>
+          <w:rFonts w:ascii="Times New Roman" w:hAnsi="Times New Roman" w:cs="Times New Roman"/>
+          <w:b/>
+          <w:sz w:val="24"/>
+          <w:szCs w:val="24"/>
+        </w:rPr>
+      </w:pPr>
+      <w:r>
+        <w:rPr>
+          <w:rFonts w:ascii="Times New Roman" w:hAnsi="Times New Roman" w:cs="Times New Roman"/>
+          <w:b/>
+          <w:noProof/>
+          <w:sz w:val="24"/>
+          <w:szCs w:val="24"/>
+        </w:rPr>
+        <w:drawing>
+          <wp:inline distT="0" distB="0" distL="0" distR="0">
+            <wp:extent cx="5939790" cy="3935730"/>
+            <wp:effectExtent l="0" t="0" r="3810" b="7620"/>
+            <wp:docPr id="4" name="Picture 4"/>
+            <wp:cNvGraphicFramePr>
+              <a:graphicFrameLocks xmlns:a="http://schemas.openxmlformats.org/drawingml/2006/main" noChangeAspect="1"/>
+            </wp:cNvGraphicFramePr>
+            <a:graphic xmlns:a="http://schemas.openxmlformats.org/drawingml/2006/main">
+              <a:graphicData uri="http://schemas.openxmlformats.org/drawingml/2006/picture">
+                <pic:pic xmlns:pic="http://schemas.openxmlformats.org/drawingml/2006/picture">
+                  <pic:nvPicPr>
+                    <pic:cNvPr id="0" name="Picture 3"/>
+                    <pic:cNvPicPr>
+                      <a:picLocks noChangeAspect="1" noChangeArrowheads="1"/>
+                    </pic:cNvPicPr>
+                  </pic:nvPicPr>
+                  <pic:blipFill>
+                    <a:blip r:embed="rId57">
+                      <a:extLst>
+                        <a:ext uri="{28A0092B-C50C-407E-A947-70E740481C1C}">
+                          <a14:useLocalDpi xmlns:a14="http://schemas.microsoft.com/office/drawing/2010/main" val="0"/>
+                        </a:ext>
+                      </a:extLst>
+                    </a:blip>
+                    <a:srcRect/>
+                    <a:stretch>
+                      <a:fillRect/>
+                    </a:stretch>
+                  </pic:blipFill>
+                  <pic:spPr bwMode="auto">
+                    <a:xfrm>
+                      <a:off x="0" y="0"/>
+                      <a:ext cx="5939790" cy="3935730"/>
+                    </a:xfrm>
+                    <a:prstGeom prst="rect">
+                      <a:avLst/>
+                    </a:prstGeom>
+                    <a:noFill/>
+                    <a:ln>
+                      <a:noFill/>
+                    </a:ln>
+                  </pic:spPr>
+                </pic:pic>
+              </a:graphicData>
+            </a:graphic>
+          </wp:inline>
+        </w:drawing>
+      </w:r>
+    </w:p>
+    <w:p/>
+    <w:p>
+      <w:pPr>
+        <w:spacing w:before="100" w:beforeAutospacing="1" w:after="100" w:afterAutospacing="1" w:line="240" w:lineRule="auto"/>
+        <w:rPr>
+          <w:rFonts w:ascii="Times New Roman" w:eastAsia="Times New Roman" w:hAnsi="Times New Roman" w:cs="Times New Roman"/>
+          <w:sz w:val="24"/>
+          <w:szCs w:val="24"/>
+          <w:lang w:eastAsia="en-IN"/>
+        </w:rPr>
+      </w:pPr>
+    </w:p>
+    <w:p>
+      <w:pPr>
+        <w:spacing w:before="100" w:beforeAutospacing="1" w:after="100" w:afterAutospacing="1" w:line="240" w:lineRule="auto"/>
+        <w:rPr>
+          <w:rFonts w:ascii="Times New Roman" w:eastAsia="Times New Roman" w:hAnsi="Times New Roman" w:cs="Times New Roman"/>
+          <w:b/>
+          <w:sz w:val="24"/>
+          <w:szCs w:val="24"/>
+          <w:u w:val="single"/>
+          <w:lang w:eastAsia="en-IN"/>
+        </w:rPr>
+      </w:pPr>
+    </w:p>
+    <w:p>
+      <w:pPr>
+        <w:spacing w:before="100" w:beforeAutospacing="1" w:after="100" w:afterAutospacing="1" w:line="240" w:lineRule="auto"/>
+        <w:rPr>
+          <w:rFonts w:ascii="Times New Roman" w:eastAsia="Times New Roman" w:hAnsi="Times New Roman" w:cs="Times New Roman"/>
+          <w:b/>
+          <w:sz w:val="24"/>
+          <w:szCs w:val="24"/>
+          <w:u w:val="single"/>
+          <w:lang w:eastAsia="en-IN"/>
+        </w:rPr>
+      </w:pPr>
+    </w:p>
+    <w:p>
+      <w:pPr>
+        <w:spacing w:before="100" w:beforeAutospacing="1" w:after="100" w:afterAutospacing="1" w:line="240" w:lineRule="auto"/>
+        <w:rPr>
+          <w:rFonts w:ascii="Times New Roman" w:eastAsia="Times New Roman" w:hAnsi="Times New Roman" w:cs="Times New Roman"/>
+          <w:b/>
+          <w:sz w:val="24"/>
+          <w:szCs w:val="24"/>
+          <w:u w:val="single"/>
+          <w:lang w:eastAsia="en-IN"/>
+        </w:rPr>
+      </w:pPr>
+    </w:p>
+    <w:p>
+      <w:pPr>
+        <w:spacing w:before="100" w:beforeAutospacing="1" w:after="100" w:afterAutospacing="1" w:line="240" w:lineRule="auto"/>
+        <w:rPr>
+          <w:rFonts w:ascii="Times New Roman" w:eastAsia="Times New Roman" w:hAnsi="Times New Roman" w:cs="Times New Roman"/>
+          <w:b/>
+          <w:sz w:val="24"/>
+          <w:szCs w:val="24"/>
+          <w:u w:val="single"/>
+          <w:lang w:eastAsia="en-IN"/>
+        </w:rPr>
+      </w:pPr>
+    </w:p>
+    <w:p>
+      <w:pPr>
+        <w:spacing w:before="100" w:beforeAutospacing="1" w:after="100" w:afterAutospacing="1" w:line="240" w:lineRule="auto"/>
+        <w:rPr>
+          <w:rFonts w:ascii="Times New Roman" w:eastAsia="Times New Roman" w:hAnsi="Times New Roman" w:cs="Times New Roman"/>
+          <w:b/>
+          <w:sz w:val="24"/>
+          <w:szCs w:val="24"/>
+          <w:u w:val="single"/>
+          <w:lang w:eastAsia="en-IN"/>
+        </w:rPr>
+      </w:pPr>
+    </w:p>
+    <w:p>
+      <w:pPr>
+        <w:spacing w:before="100" w:beforeAutospacing="1" w:after="100" w:afterAutospacing="1" w:line="240" w:lineRule="auto"/>
+        <w:rPr>
+          <w:rFonts w:ascii="Times New Roman" w:eastAsia="Times New Roman" w:hAnsi="Times New Roman" w:cs="Times New Roman"/>
+          <w:b/>
+          <w:sz w:val="24"/>
+          <w:szCs w:val="24"/>
+          <w:u w:val="single"/>
+          <w:lang w:eastAsia="en-IN"/>
+        </w:rPr>
+      </w:pPr>
+    </w:p>
+    <w:p>
+      <w:pPr>
+        <w:spacing w:before="100" w:beforeAutospacing="1" w:after="100" w:afterAutospacing="1" w:line="240" w:lineRule="auto"/>
+        <w:rPr>
+          <w:rFonts w:ascii="Times New Roman" w:eastAsia="Times New Roman" w:hAnsi="Times New Roman" w:cs="Times New Roman"/>
+          <w:b/>
+          <w:sz w:val="24"/>
+          <w:szCs w:val="24"/>
+          <w:u w:val="single"/>
+          <w:lang w:eastAsia="en-IN"/>
+        </w:rPr>
+      </w:pPr>
+    </w:p>
+    <w:p>
+      <w:pPr>
+        <w:spacing w:before="100" w:beforeAutospacing="1" w:after="100" w:afterAutospacing="1" w:line="240" w:lineRule="auto"/>
+        <w:rPr>
+          <w:rFonts w:ascii="Times New Roman" w:eastAsia="Times New Roman" w:hAnsi="Times New Roman" w:cs="Times New Roman"/>
+          <w:b/>
+          <w:sz w:val="24"/>
+          <w:szCs w:val="24"/>
+          <w:u w:val="single"/>
+          <w:lang w:eastAsia="en-IN"/>
+        </w:rPr>
+      </w:pPr>
+    </w:p>
+    <w:p>
+      <w:pPr>
+        <w:spacing w:before="100" w:beforeAutospacing="1" w:after="100" w:afterAutospacing="1" w:line="240" w:lineRule="auto"/>
+        <w:rPr>
+          <w:rFonts w:ascii="Times New Roman" w:eastAsia="Times New Roman" w:hAnsi="Times New Roman" w:cs="Times New Roman"/>
+          <w:b/>
+          <w:sz w:val="24"/>
+          <w:szCs w:val="24"/>
+          <w:u w:val="single"/>
+          <w:lang w:eastAsia="en-IN"/>
+        </w:rPr>
+      </w:pPr>
+      <w:r>
+        <w:rPr>
+          <w:rFonts w:ascii="Times New Roman" w:eastAsia="Times New Roman" w:hAnsi="Times New Roman" w:cs="Times New Roman"/>
+          <w:b/>
+          <w:sz w:val="24"/>
+          <w:szCs w:val="24"/>
+          <w:u w:val="single"/>
+          <w:lang w:eastAsia="en-IN"/>
+        </w:rPr>
+        <w:lastRenderedPageBreak/>
+        <w:t xml:space="preserve">Problems and proposed solutions </w:t>
+      </w:r>
+      <w:r>
+        <w:rPr>
+          <w:rFonts w:ascii="Times New Roman" w:eastAsia="Times New Roman" w:hAnsi="Times New Roman" w:cs="Times New Roman"/>
+          <w:b/>
+          <w:sz w:val="24"/>
+          <w:szCs w:val="24"/>
+          <w:u w:val="single"/>
+          <w:lang w:eastAsia="en-IN"/>
+        </w:rPr>
+        <w:t xml:space="preserve"> </w:t>
+      </w:r>
+    </w:p>
+    <w:p>
+      <w:pPr>
+        <w:spacing w:before="100" w:beforeAutospacing="1" w:after="100" w:afterAutospacing="1" w:line="240" w:lineRule="auto"/>
+        <w:rPr>
+          <w:rFonts w:ascii="Times New Roman" w:eastAsia="Times New Roman" w:hAnsi="Times New Roman" w:cs="Times New Roman"/>
+          <w:sz w:val="24"/>
+          <w:szCs w:val="24"/>
+          <w:lang w:eastAsia="en-IN"/>
+        </w:rPr>
+      </w:pPr>
+      <w:r>
+        <w:rPr>
+          <w:rFonts w:ascii="Times New Roman" w:eastAsia="Times New Roman" w:hAnsi="Times New Roman" w:cs="Times New Roman"/>
+          <w:b/>
+          <w:sz w:val="24"/>
+          <w:szCs w:val="24"/>
+          <w:u w:val="single"/>
+          <w:lang w:eastAsia="en-IN"/>
+        </w:rPr>
+        <w:t>Problem</w:t>
+      </w:r>
+      <w:r>
+        <w:rPr>
+          <w:rFonts w:ascii="Times New Roman" w:eastAsia="Times New Roman" w:hAnsi="Times New Roman" w:cs="Times New Roman"/>
+          <w:b/>
+          <w:sz w:val="24"/>
+          <w:szCs w:val="24"/>
+          <w:u w:val="single"/>
+          <w:lang w:eastAsia="en-IN"/>
+        </w:rPr>
+        <w:t xml:space="preserve"> 1</w:t>
+      </w:r>
+      <w:r>
+        <w:rPr>
+          <w:rFonts w:ascii="Times New Roman" w:eastAsia="Times New Roman" w:hAnsi="Times New Roman" w:cs="Times New Roman"/>
+          <w:sz w:val="24"/>
+          <w:szCs w:val="24"/>
+          <w:lang w:eastAsia="en-IN"/>
+        </w:rPr>
+        <w:t>:- If</w:t>
+      </w:r>
+      <w:r>
+        <w:rPr>
+          <w:rFonts w:ascii="Times New Roman" w:eastAsia="Times New Roman" w:hAnsi="Times New Roman" w:cs="Times New Roman"/>
+          <w:sz w:val="24"/>
+          <w:szCs w:val="24"/>
+          <w:lang w:eastAsia="en-IN"/>
+        </w:rPr>
+        <w:t xml:space="preserve"> you have different publishing server then probably you must get an error while publishing the content with SmartTarget tbb.</w:t>
+      </w:r>
+    </w:p>
+    <w:p>
+      <w:pPr>
+        <w:spacing w:before="100" w:beforeAutospacing="1" w:after="100" w:afterAutospacing="1" w:line="240" w:lineRule="auto"/>
+        <w:rPr>
+          <w:color w:val="FF0000"/>
+        </w:rPr>
+      </w:pPr>
+      <w:r>
+        <w:rPr>
+          <w:rFonts w:ascii="Times New Roman" w:eastAsia="Times New Roman" w:hAnsi="Times New Roman" w:cs="Times New Roman"/>
+          <w:b/>
+          <w:color w:val="FF0000"/>
+          <w:sz w:val="24"/>
+          <w:szCs w:val="24"/>
+          <w:lang w:eastAsia="en-IN"/>
+        </w:rPr>
+        <w:t>Error</w:t>
+      </w:r>
+      <w:r>
+        <w:rPr>
+          <w:rFonts w:ascii="Times New Roman" w:eastAsia="Times New Roman" w:hAnsi="Times New Roman" w:cs="Times New Roman"/>
+          <w:color w:val="FF0000"/>
+          <w:sz w:val="24"/>
+          <w:szCs w:val="24"/>
+          <w:lang w:eastAsia="en-IN"/>
+        </w:rPr>
+        <w:t>:-</w:t>
+      </w:r>
+      <w:r>
+        <w:rPr>
+          <w:color w:val="FF0000"/>
+        </w:rPr>
+        <w:t xml:space="preserve"> </w:t>
+      </w:r>
+    </w:p>
+    <w:p>
+      <w:pPr>
+        <w:spacing w:before="100" w:beforeAutospacing="1" w:after="100" w:afterAutospacing="1" w:line="240" w:lineRule="auto"/>
+        <w:rPr>
+          <w:color w:val="FF0000"/>
+        </w:rPr>
+      </w:pPr>
+      <w:r>
+        <w:rPr>
+          <w:color w:val="FF0000"/>
+        </w:rPr>
+        <w:t>2014-03-12 11:44:32,155 ERROR DeployPipelineExecutor - Original stacktrace for transaction: tcm:0-10775-66560 com.tridion.deployer.ProcessingException: SmartTarget node not found in the componentpresentations.xml rendering metadata. Please make sure the SmartTarget publisher extension is correctly installed.</w:t>
+      </w:r>
+    </w:p>
+    <w:p>
+      <w:pPr>
+        <w:spacing w:before="100" w:beforeAutospacing="1" w:after="100" w:afterAutospacing="1" w:line="240" w:lineRule="auto"/>
+        <w:rPr>
+          <w:rFonts w:ascii="Times New Roman" w:hAnsi="Times New Roman" w:cs="Times New Roman"/>
+          <w:b/>
+          <w:color w:val="000000" w:themeColor="text1"/>
+          <w:sz w:val="24"/>
+          <w:szCs w:val="24"/>
+          <w:u w:val="single"/>
+        </w:rPr>
+      </w:pPr>
+      <w:r>
+        <w:rPr>
+          <w:rFonts w:ascii="Times New Roman" w:hAnsi="Times New Roman" w:cs="Times New Roman"/>
+          <w:b/>
+          <w:color w:val="000000" w:themeColor="text1"/>
+          <w:sz w:val="24"/>
+          <w:szCs w:val="24"/>
+          <w:u w:val="single"/>
+        </w:rPr>
+        <w:t>Solution:-</w:t>
+      </w:r>
+    </w:p>
+    <w:p>
+      <w:pPr>
+        <w:spacing w:before="100" w:beforeAutospacing="1" w:after="100" w:afterAutospacing="1" w:line="240" w:lineRule="auto"/>
+        <w:rPr>
+          <w:color w:val="000000" w:themeColor="text1"/>
+        </w:rPr>
+      </w:pPr>
+      <w:r>
+        <w:rPr>
+          <w:color w:val="000000" w:themeColor="text1"/>
+        </w:rPr>
+        <w:t xml:space="preserve">Install the </w:t>
+      </w:r>
+      <w:r>
+        <w:rPr>
+          <w:color w:val="000000" w:themeColor="text1"/>
+        </w:rPr>
+        <w:t>SmartTarget 2014 SP1</w:t>
+      </w:r>
+      <w:r>
+        <w:rPr>
+          <w:color w:val="000000" w:themeColor="text1"/>
+        </w:rPr>
+        <w:t xml:space="preserve"> </w:t>
+      </w:r>
+      <w:r>
+        <w:rPr>
+          <w:color w:val="000000" w:themeColor="text1"/>
+        </w:rPr>
+        <w:t>on the publisher server as well and restart the server when the installer prompt for this.</w:t>
+      </w:r>
+    </w:p>
+    <w:p>
+      <w:pPr>
+        <w:spacing w:before="100" w:beforeAutospacing="1" w:after="100" w:afterAutospacing="1" w:line="240" w:lineRule="auto"/>
+        <w:rPr>
+          <w:color w:val="000000" w:themeColor="text1"/>
+        </w:rPr>
+      </w:pPr>
+      <w:r>
+        <w:rPr>
+          <w:color w:val="000000" w:themeColor="text1"/>
+        </w:rPr>
+        <w:t xml:space="preserve">You can check in GAC if the publisher extension is correctly installed or not. You will be able to see </w:t>
+      </w:r>
+      <w:r>
+        <w:rPr>
+          <w:color w:val="000000" w:themeColor="text1"/>
+        </w:rPr>
+        <w:t>the below S</w:t>
+      </w:r>
+      <w:r>
+        <w:rPr>
+          <w:color w:val="000000" w:themeColor="text1"/>
+        </w:rPr>
+        <w:t>martTarget dll in GAC:-</w:t>
+      </w:r>
     </w:p>
     <w:p>
       <w:pPr>
@@ -12319,7 +12585,68 @@
           <w:noProof/>
           <w:color w:val="000000" w:themeColor="text1"/>
         </w:rPr>
-        <w:lastRenderedPageBreak/>
+        <w:drawing>
+          <wp:inline distT="0" distB="0" distL="0" distR="0">
+            <wp:extent cx="5934075" cy="3152775"/>
+            <wp:effectExtent l="0" t="0" r="9525" b="9525"/>
+            <wp:docPr id="45" name="Picture 45"/>
+            <wp:cNvGraphicFramePr>
+              <a:graphicFrameLocks xmlns:a="http://schemas.openxmlformats.org/drawingml/2006/main" noChangeAspect="1"/>
+            </wp:cNvGraphicFramePr>
+            <a:graphic xmlns:a="http://schemas.openxmlformats.org/drawingml/2006/main">
+              <a:graphicData uri="http://schemas.openxmlformats.org/drawingml/2006/picture">
+                <pic:pic xmlns:pic="http://schemas.openxmlformats.org/drawingml/2006/picture">
+                  <pic:nvPicPr>
+                    <pic:cNvPr id="0" name="Picture 1"/>
+                    <pic:cNvPicPr>
+                      <a:picLocks noChangeAspect="1" noChangeArrowheads="1"/>
+                    </pic:cNvPicPr>
+                  </pic:nvPicPr>
+                  <pic:blipFill>
+                    <a:blip r:embed="rId58">
+                      <a:extLst>
+                        <a:ext uri="{28A0092B-C50C-407E-A947-70E740481C1C}">
+                          <a14:useLocalDpi xmlns:a14="http://schemas.microsoft.com/office/drawing/2010/main" val="0"/>
+                        </a:ext>
+                      </a:extLst>
+                    </a:blip>
+                    <a:srcRect/>
+                    <a:stretch>
+                      <a:fillRect/>
+                    </a:stretch>
+                  </pic:blipFill>
+                  <pic:spPr bwMode="auto">
+                    <a:xfrm>
+                      <a:off x="0" y="0"/>
+                      <a:ext cx="5934075" cy="3152775"/>
+                    </a:xfrm>
+                    <a:prstGeom prst="rect">
+                      <a:avLst/>
+                    </a:prstGeom>
+                    <a:noFill/>
+                    <a:ln>
+                      <a:noFill/>
+                    </a:ln>
+                  </pic:spPr>
+                </pic:pic>
+              </a:graphicData>
+            </a:graphic>
+          </wp:inline>
+        </w:drawing>
+      </w:r>
+    </w:p>
+    <w:p>
+      <w:pPr>
+        <w:spacing w:before="100" w:beforeAutospacing="1" w:after="100" w:afterAutospacing="1" w:line="240" w:lineRule="auto"/>
+        <w:rPr>
+          <w:color w:val="000000" w:themeColor="text1"/>
+        </w:rPr>
+      </w:pPr>
+      <w:r>
+        <w:rPr>
+          <w:noProof/>
+          <w:color w:val="000000" w:themeColor="text1"/>
+        </w:rPr>
         <w:drawing>
           <wp:inline distT="0" distB="0" distL="0" distR="0">
             <wp:extent cx="5943600" cy="828675"/>
@@ -12338,7 +12665,7 @@
                     </pic:cNvPicPr>
                   </pic:nvPicPr>
                   <pic:blipFill>
-                    <a:blip r:embed="rId57">
+                    <a:blip r:embed="rId59">
                       <a:extLst>
                         <a:ext uri="{28A0092B-C50C-407E-A947-70E740481C1C}">
                           <a14:useLocalDpi xmlns:a14="http://schemas.microsoft.com/office/drawing/2010/main" val="0"/>
@@ -12387,7 +12714,19 @@
           <w:szCs w:val="24"/>
           <w:u w:val="single"/>
         </w:rPr>
-        <w:t>Case 2</w:t>
+        <w:lastRenderedPageBreak/>
+        <w:t>Problem</w:t>
+      </w:r>
+      <w:r>
+        <w:rPr>
+          <w:rFonts w:ascii="Times New Roman" w:hAnsi="Times New Roman" w:cs="Times New Roman"/>
+          <w:b/>
+          <w:color w:val="000000" w:themeColor="text1"/>
+          <w:sz w:val="24"/>
+          <w:szCs w:val="24"/>
+          <w:u w:val="single"/>
+        </w:rPr>
+        <w:t xml:space="preserve"> 2</w:t>
       </w:r>
       <w:r>
         <w:rPr>
@@ -12618,7 +12957,20 @@
           <w:szCs w:val="24"/>
           <w:u w:val="single"/>
         </w:rPr>
-        <w:t>Resolution:-</w:t>
+        <w:t>S</w:t>
+      </w:r>
+      <w:bookmarkStart w:id="16" w:name="_GoBack"/>
+      <w:bookmarkEnd w:id="16"/>
+      <w:r>
+        <w:rPr>
+          <w:rFonts w:ascii="Times New Roman" w:hAnsi="Times New Roman" w:cs="Times New Roman"/>
+          <w:b/>
+          <w:color w:val="000000" w:themeColor="text1"/>
+          <w:sz w:val="24"/>
+          <w:szCs w:val="24"/>
+          <w:u w:val="single"/>
+        </w:rPr>
+        <w:t>olution:-</w:t>
       </w:r>
     </w:p>
     <w:p>
@@ -12638,7 +12990,16 @@
           <w:sz w:val="24"/>
           <w:szCs w:val="24"/>
         </w:rPr>
-        <w:t>Check the connectivity for the ip or the hostname of the Linux machine with the port 8080 that is being used by Tomcat and port 8177 also that is being used by Deployment agent.</w:t>
+        <w:t>Check the connectivity for the IP</w:t>
+      </w:r>
+      <w:r>
+        <w:rPr>
+          <w:rFonts w:ascii="Times New Roman" w:hAnsi="Times New Roman" w:cs="Times New Roman"/>
+          <w:color w:val="000000" w:themeColor="text1"/>
+          <w:sz w:val="24"/>
+          <w:szCs w:val="24"/>
+        </w:rPr>
+        <w:t xml:space="preserve"> or the hostname of the Linux machine with the port 8080 that is being used by Tomcat and port 8177 also that is being used by Deployment agent.</w:t>
       </w:r>
     </w:p>
     <w:p>
@@ -12669,7 +13030,25 @@
           <w:sz w:val="24"/>
           <w:szCs w:val="24"/>
         </w:rPr>
-        <w:t>Check the entry of i.p. and hostname in the hosts file on the /ect/hosts file.</w:t>
+        <w:t xml:space="preserve">Check the entry of </w:t>
+      </w:r>
+      <w:r>
+        <w:rPr>
+          <w:rFonts w:ascii="Times New Roman" w:hAnsi="Times New Roman" w:cs="Times New Roman"/>
+          <w:color w:val="000000" w:themeColor="text1"/>
+          <w:sz w:val="24"/>
+          <w:szCs w:val="24"/>
+        </w:rPr>
+        <w:t>IP</w:t>
+      </w:r>
+      <w:r>
+        <w:rPr>
+          <w:rFonts w:ascii="Times New Roman" w:hAnsi="Times New Roman" w:cs="Times New Roman"/>
+          <w:color w:val="000000" w:themeColor="text1"/>
+          <w:sz w:val="24"/>
+          <w:szCs w:val="24"/>
+        </w:rPr>
+        <w:t xml:space="preserve"> and hostname in the hosts file on the /ect/hosts file.</w:t>
       </w:r>
     </w:p>
     <w:p>
@@ -12719,7 +13098,7 @@
                     </pic:cNvPicPr>
                   </pic:nvPicPr>
                   <pic:blipFill>
-                    <a:blip r:embed="rId58">
+                    <a:blip r:embed="rId60">
                       <a:extLst>
                         <a:ext uri="{28A0092B-C50C-407E-A947-70E740481C1C}">
                           <a14:useLocalDpi xmlns:a14="http://schemas.microsoft.com/office/drawing/2010/main" val="0"/>
@@ -12779,7 +13158,7 @@
           <w:sz w:val="24"/>
           <w:szCs w:val="24"/>
         </w:rPr>
-        <w:t>Make the entry of ip or hostname in the hosts file a</w:t>
+        <w:t>Make the entry of IP</w:t>
       </w:r>
       <w:r>
         <w:rPr>
@@ -12788,6 +13167,15 @@
           <w:sz w:val="24"/>
           <w:szCs w:val="24"/>
         </w:rPr>
+        <w:t xml:space="preserve"> or hostname in the hosts file a</w:t>
+      </w:r>
+      <w:r>
+        <w:rPr>
+          <w:rFonts w:ascii="Times New Roman" w:hAnsi="Times New Roman" w:cs="Times New Roman"/>
+          <w:color w:val="000000" w:themeColor="text1"/>
+          <w:sz w:val="24"/>
+          <w:szCs w:val="24"/>
+        </w:rPr>
         <w:t>s shown above for 192.168.20.xxx</w:t>
       </w:r>
       <w:r>
@@ -12824,156 +13212,21 @@
     </w:p>
     <w:p>
       <w:pPr>
-        <w:spacing w:after="0" w:line="240" w:lineRule="auto"/>
+        <w:spacing w:before="100" w:beforeAutospacing="1" w:after="100" w:afterAutospacing="1" w:line="240" w:lineRule="auto"/>
+        <w:rPr>
+          <w:rFonts w:ascii="Times New Roman" w:eastAsia="Times New Roman" w:hAnsi="Times New Roman" w:cs="Times New Roman"/>
+          <w:sz w:val="24"/>
+          <w:szCs w:val="24"/>
+          <w:lang w:eastAsia="en-IN"/>
+        </w:rPr>
+      </w:pPr>
+      <w:r>
         <w:rPr>
           <w:rFonts w:ascii="Times New Roman" w:hAnsi="Times New Roman" w:cs="Times New Roman"/>
           <w:color w:val="000000" w:themeColor="text1"/>
           <w:sz w:val="24"/>
           <w:szCs w:val="24"/>
         </w:rPr>
-      </w:pPr>
-    </w:p>
-    <w:p>
-      <w:pPr>
-        <w:spacing w:after="0" w:line="240" w:lineRule="auto"/>
-        <w:rPr>
-          <w:rFonts w:ascii="Times New Roman" w:hAnsi="Times New Roman" w:cs="Times New Roman"/>
-          <w:color w:val="000000" w:themeColor="text1"/>
-          <w:sz w:val="24"/>
-          <w:szCs w:val="24"/>
-        </w:rPr>
-      </w:pPr>
-    </w:p>
-    <w:p>
-      <w:pPr>
-        <w:spacing w:after="0" w:line="240" w:lineRule="auto"/>
-        <w:rPr>
-          <w:rFonts w:ascii="Times New Roman" w:hAnsi="Times New Roman" w:cs="Times New Roman"/>
-          <w:color w:val="000000" w:themeColor="text1"/>
-          <w:sz w:val="24"/>
-          <w:szCs w:val="24"/>
-        </w:rPr>
-      </w:pPr>
-    </w:p>
-    <w:p>
-      <w:pPr>
-        <w:spacing w:after="0" w:line="240" w:lineRule="auto"/>
-        <w:rPr>
-          <w:rFonts w:ascii="Times New Roman" w:hAnsi="Times New Roman" w:cs="Times New Roman"/>
-          <w:color w:val="000000" w:themeColor="text1"/>
-          <w:sz w:val="24"/>
-          <w:szCs w:val="24"/>
-        </w:rPr>
-      </w:pPr>
-      <w:r>
-        <w:rPr>
-          <w:rFonts w:ascii="Times New Roman" w:hAnsi="Times New Roman" w:cs="Times New Roman"/>
-          <w:noProof/>
-          <w:color w:val="000000" w:themeColor="text1"/>
-          <w:sz w:val="24"/>
-          <w:szCs w:val="24"/>
-        </w:rPr>
-        <w:lastRenderedPageBreak/>
-        <w:drawing>
-          <wp:inline distT="0" distB="0" distL="0" distR="0">
-            <wp:extent cx="5934075" cy="4600575"/>
-            <wp:effectExtent l="0" t="0" r="9525" b="9525"/>
-            <wp:docPr id="63" name="Picture 63"/>
-            <wp:cNvGraphicFramePr>
-              <a:graphicFrameLocks xmlns:a="http://schemas.openxmlformats.org/drawingml/2006/main" noChangeAspect="1"/>
-            </wp:cNvGraphicFramePr>
-            <a:graphic xmlns:a="http://schemas.openxmlformats.org/drawingml/2006/main">
-              <a:graphicData uri="http://schemas.openxmlformats.org/drawingml/2006/picture">
-                <pic:pic xmlns:pic="http://schemas.openxmlformats.org/drawingml/2006/picture">
-                  <pic:nvPicPr>
-                    <pic:cNvPr id="0" name="Picture 13"/>
-                    <pic:cNvPicPr>
-                      <a:picLocks noChangeAspect="1" noChangeArrowheads="1"/>
-                    </pic:cNvPicPr>
-                  </pic:nvPicPr>
-                  <pic:blipFill>
-                    <a:blip r:embed="rId59">
-                      <a:extLst>
-                        <a:ext uri="{28A0092B-C50C-407E-A947-70E740481C1C}">
-                          <a14:useLocalDpi xmlns:a14="http://schemas.microsoft.com/office/drawing/2010/main" val="0"/>
-                        </a:ext>
-                      </a:extLst>
-                    </a:blip>
-                    <a:srcRect/>
-                    <a:stretch>
-                      <a:fillRect/>
-                    </a:stretch>
-                  </pic:blipFill>
-                  <pic:spPr bwMode="auto">
-                    <a:xfrm>
-                      <a:off x="0" y="0"/>
-                      <a:ext cx="5934075" cy="4600575"/>
-                    </a:xfrm>
-                    <a:prstGeom prst="rect">
-                      <a:avLst/>
-                    </a:prstGeom>
-                    <a:noFill/>
-                    <a:ln>
-                      <a:noFill/>
-                    </a:ln>
-                  </pic:spPr>
-                </pic:pic>
-              </a:graphicData>
-            </a:graphic>
-          </wp:inline>
-        </w:drawing>
-      </w:r>
-    </w:p>
-    <w:p>
-      <w:pPr>
-        <w:spacing w:after="0" w:line="240" w:lineRule="auto"/>
-        <w:rPr>
-          <w:rFonts w:ascii="Times New Roman" w:hAnsi="Times New Roman" w:cs="Times New Roman"/>
-          <w:color w:val="000000" w:themeColor="text1"/>
-          <w:sz w:val="24"/>
-          <w:szCs w:val="24"/>
-        </w:rPr>
-      </w:pPr>
-    </w:p>
-    <w:p>
-      <w:pPr>
-        <w:spacing w:after="0" w:line="240" w:lineRule="auto"/>
-        <w:rPr>
-          <w:rFonts w:ascii="Times New Roman" w:hAnsi="Times New Roman" w:cs="Times New Roman"/>
-          <w:color w:val="000000" w:themeColor="text1"/>
-          <w:sz w:val="24"/>
-          <w:szCs w:val="24"/>
-        </w:rPr>
-      </w:pPr>
-    </w:p>
-    <w:p>
-      <w:pPr>
-        <w:spacing w:after="0" w:line="240" w:lineRule="auto"/>
-        <w:rPr>
-          <w:rFonts w:ascii="Times New Roman" w:hAnsi="Times New Roman" w:cs="Times New Roman"/>
-          <w:color w:val="000000" w:themeColor="text1"/>
-          <w:sz w:val="24"/>
-          <w:szCs w:val="24"/>
-        </w:rPr>
-      </w:pPr>
-    </w:p>
-    <w:p>
-      <w:pPr>
-        <w:spacing w:before="100" w:beforeAutospacing="1" w:after="100" w:afterAutospacing="1" w:line="240" w:lineRule="auto"/>
-        <w:rPr>
-          <w:rFonts w:ascii="Times New Roman" w:eastAsia="Times New Roman" w:hAnsi="Times New Roman" w:cs="Times New Roman"/>
-          <w:sz w:val="24"/>
-          <w:szCs w:val="24"/>
-          <w:lang w:eastAsia="en-IN"/>
-        </w:rPr>
-      </w:pPr>
-      <w:r>
-        <w:rPr>
-          <w:rFonts w:ascii="Times New Roman" w:hAnsi="Times New Roman" w:cs="Times New Roman"/>
-          <w:color w:val="000000" w:themeColor="text1"/>
-          <w:sz w:val="24"/>
-          <w:szCs w:val="24"/>
-        </w:rPr>
         <w:t xml:space="preserve">Note - </w:t>
       </w:r>
       <w:r>
@@ -12994,8 +13247,6 @@
         </w:rPr>
         <w:t xml:space="preserve"> resolution if resolved earlier to help others as well.</w:t>
       </w:r>
-      <w:bookmarkStart w:id="16" w:name="_GoBack"/>
-      <w:bookmarkEnd w:id="16"/>
     </w:p>
     <w:sectPr>
       <w:pgSz w:w="12240" w:h="15840"/>
@@ -14564,6 +14815,119 @@
     </w:lvl>
   </w:abstractNum>
   <w:abstractNum w:abstractNumId="14">
+    <w:nsid w:val="66663154"/>
+    <w:multiLevelType w:val="hybridMultilevel"/>
+    <w:tmpl w:val="FD9258F2"/>
+    <w:lvl w:ilvl="0" w:tplc="04090001">
+      <w:start w:val="1"/>
+      <w:numFmt w:val="bullet"/>
+      <w:lvlText w:val=""/>
+      <w:lvlJc w:val="left"/>
+      <w:pPr>
+        <w:ind w:left="720" w:hanging="360"/>
+      </w:pPr>
+      <w:rPr>
+        <w:rFonts w:ascii="Symbol" w:hAnsi="Symbol" w:hint="default"/>
+      </w:rPr>
+    </w:lvl>
+    <w:lvl w:ilvl="1" w:tplc="04090003">
+      <w:start w:val="1"/>
+      <w:numFmt w:val="bullet"/>
+      <w:lvlText w:val="o"/>
+      <w:lvlJc w:val="left"/>
+      <w:pPr>
+        <w:ind w:left="1440" w:hanging="360"/>
+      </w:pPr>
+      <w:rPr>
+        <w:rFonts w:ascii="Courier New" w:hAnsi="Courier New" w:cs="Courier New" w:hint="default"/>
+      </w:rPr>
+    </w:lvl>
+    <w:lvl w:ilvl="2" w:tplc="04090005" w:tentative="1">
+      <w:start w:val="1"/>
+      <w:numFmt w:val="bullet"/>
+      <w:lvlText w:val=""/>
+      <w:lvlJc w:val="left"/>
+      <w:pPr>
+        <w:ind w:left="2160" w:hanging="360"/>
+      </w:pPr>
+      <w:rPr>
+        <w:rFonts w:ascii="Wingdings" w:hAnsi="Wingdings" w:hint="default"/>
+      </w:rPr>
+    </w:lvl>
+    <w:lvl w:ilvl="3" w:tplc="04090001" w:tentative="1">
+      <w:start w:val="1"/>
+      <w:numFmt w:val="bullet"/>
+      <w:lvlText w:val=""/>
+      <w:lvlJc w:val="left"/>
+      <w:pPr>
+        <w:ind w:left="2880" w:hanging="360"/>
+      </w:pPr>
+      <w:rPr>
+        <w:rFonts w:ascii="Symbol" w:hAnsi="Symbol" w:hint="default"/>
+      </w:rPr>
+    </w:lvl>
+    <w:lvl w:ilvl="4" w:tplc="04090003" w:tentative="1">
+      <w:start w:val="1"/>
+      <w:numFmt w:val="bullet"/>
+      <w:lvlText w:val="o"/>
+      <w:lvlJc w:val="left"/>
+      <w:pPr>
+        <w:ind w:left="3600" w:hanging="360"/>
+      </w:pPr>
+      <w:rPr>
+        <w:rFonts w:ascii="Courier New" w:hAnsi="Courier New" w:cs="Courier New" w:hint="default"/>
+      </w:rPr>
+    </w:lvl>
+    <w:lvl w:ilvl="5" w:tplc="04090005" w:tentative="1">
+      <w:start w:val="1"/>
+      <w:numFmt w:val="bullet"/>
+      <w:lvlText w:val=""/>
+      <w:lvlJc w:val="left"/>
+      <w:pPr>
+        <w:ind w:left="4320" w:hanging="360"/>
+      </w:pPr>
+      <w:rPr>
+        <w:rFonts w:ascii="Wingdings" w:hAnsi="Wingdings" w:hint="default"/>
+      </w:rPr>
+    </w:lvl>
+    <w:lvl w:ilvl="6" w:tplc="04090001" w:tentative="1">
+      <w:start w:val="1"/>
+      <w:numFmt w:val="bullet"/>
+      <w:lvlText w:val=""/>
+      <w:lvlJc w:val="left"/>
+      <w:pPr>
+        <w:ind w:left="5040" w:hanging="360"/>
+      </w:pPr>
+      <w:rPr>
+        <w:rFonts w:ascii="Symbol" w:hAnsi="Symbol" w:hint="default"/>
+      </w:rPr>
+    </w:lvl>
+    <w:lvl w:ilvl="7" w:tplc="04090003" w:tentative="1">
+      <w:start w:val="1"/>
+      <w:numFmt w:val="bullet"/>
+      <w:lvlText w:val="o"/>
+      <w:lvlJc w:val="left"/>
+      <w:pPr>
+        <w:ind w:left="5760" w:hanging="360"/>
+      </w:pPr>
+      <w:rPr>
+        <w:rFonts w:ascii="Courier New" w:hAnsi="Courier New" w:cs="Courier New" w:hint="default"/>
+      </w:rPr>
+    </w:lvl>
+    <w:lvl w:ilvl="8" w:tplc="04090005" w:tentative="1">
+      <w:start w:val="1"/>
+      <w:numFmt w:val="bullet"/>
+      <w:lvlText w:val=""/>
+      <w:lvlJc w:val="left"/>
+      <w:pPr>
+        <w:ind w:left="6480" w:hanging="360"/>
+      </w:pPr>
+      <w:rPr>
+        <w:rFonts w:ascii="Wingdings" w:hAnsi="Wingdings" w:hint="default"/>
+      </w:rPr>
+    </w:lvl>
+  </w:abstractNum>
+  <w:abstractNum w:abstractNumId="15">
     <w:nsid w:val="6F002C2A"/>
     <w:multiLevelType w:val="multilevel"/>
     <w:tmpl w:val="B1D4906C"/>
@@ -14708,7 +15072,7 @@
       </w:rPr>
     </w:lvl>
   </w:abstractNum>
-  <w:abstractNum w:abstractNumId="15">
+  <w:abstractNum w:abstractNumId="16">
     <w:nsid w:val="705E1BAE"/>
     <w:multiLevelType w:val="multilevel"/>
     <w:tmpl w:val="4E544C5E"/>
@@ -14795,7 +15159,7 @@
       </w:pPr>
     </w:lvl>
   </w:abstractNum>
-  <w:abstractNum w:abstractNumId="16">
+  <w:abstractNum w:abstractNumId="17">
     <w:nsid w:val="70AC56A1"/>
     <w:multiLevelType w:val="multilevel"/>
     <w:tmpl w:val="A1D295D0"/>
@@ -14908,7 +15272,7 @@
       </w:pPr>
     </w:lvl>
   </w:abstractNum>
-  <w:abstractNum w:abstractNumId="17">
+  <w:abstractNum w:abstractNumId="18">
     <w:nsid w:val="768B05F6"/>
     <w:multiLevelType w:val="multilevel"/>
     <w:tmpl w:val="CAE411C6"/>
@@ -15025,7 +15389,7 @@
       </w:pPr>
     </w:lvl>
   </w:abstractNum>
-  <w:abstractNum w:abstractNumId="18">
+  <w:abstractNum w:abstractNumId="19">
     <w:nsid w:val="78D859BE"/>
     <w:multiLevelType w:val="multilevel"/>
     <w:tmpl w:val="2B5CE5C6"/>
@@ -15143,10 +15507,10 @@
     </w:lvl>
   </w:abstractNum>
   <w:num w:numId="1">
-    <w:abstractNumId w:val="14"/>
+    <w:abstractNumId w:val="15"/>
   </w:num>
   <w:num w:numId="2">
-    <w:abstractNumId w:val="15"/>
+    <w:abstractNumId w:val="16"/>
   </w:num>
   <w:num w:numId="3">
     <w:abstractNumId w:val="7"/>
@@ -15186,19 +15550,19 @@
     <w:abstractNumId w:val="4"/>
   </w:num>
   <w:num w:numId="10">
-    <w:abstractNumId w:val="16"/>
+    <w:abstractNumId w:val="17"/>
   </w:num>
   <w:num w:numId="11">
     <w:abstractNumId w:val="5"/>
   </w:num>
   <w:num w:numId="12">
-    <w:abstractNumId w:val="17"/>
+    <w:abstractNumId w:val="18"/>
   </w:num>
   <w:num w:numId="13">
     <w:abstractNumId w:val="6"/>
   </w:num>
   <w:num w:numId="14">
-    <w:abstractNumId w:val="18"/>
+    <w:abstractNumId w:val="19"/>
   </w:num>
   <w:num w:numId="15">
     <w:abstractNumId w:val="12"/>
@@ -15214,6 +15578,9 @@
   </w:num>
   <w:num w:numId="19">
     <w:abstractNumId w:val="11"/>
+  </w:num>
+  <w:num w:numId="20">
+    <w:abstractNumId w:val="14"/>
   </w:num>
   <w:numIdMacAtCleanup w:val="16"/>
 </w:numbering>
@@ -19397,7 +19764,7 @@
 </file>
 
 <file path=customXml/itemProps5.xml><?xml version="1.0" encoding="utf-8"?>
-<ds:datastoreItem xmlns:ds="http://schemas.openxmlformats.org/officeDocument/2006/customXml" ds:itemID="{65D5ECCE-ADC4-4042-8473-08DE5E80441C}">
+<ds:datastoreItem xmlns:ds="http://schemas.openxmlformats.org/officeDocument/2006/customXml" ds:itemID="{9A4B950C-471B-4A41-8A1F-ABA8E43D3D70}">
   <ds:schemaRefs>
     <ds:schemaRef ds:uri="http://schemas.openxmlformats.org/officeDocument/2006/bibliography"/>
   </ds:schemaRefs>

</xml_diff>